<commit_message>
type from person table is removed
logical model and scripts changed accordingly and 3 assertion 2 triggers are written
</commit_message>
<xml_diff>
--- a/logical model.docx
+++ b/logical model.docx
@@ -171,130 +171,133 @@
     </w:p>
     <w:p>
       <w:r>
-        <w:t>Person(person_id, fname, lname, phone, mail, bday,type)</w:t>
-      </w:r>
-    </w:p>
-    <w:p>
-      <w:r>
-        <w:t>Teacher(teacher_id, branch)</w:t>
-      </w:r>
-    </w:p>
-    <w:p>
-      <w:r>
-        <w:t>Student(student_id, gpa, grade)</w:t>
-      </w:r>
-    </w:p>
-    <w:p>
-      <w:r>
-        <w:t>Member(member_id, password)</w:t>
-      </w:r>
-    </w:p>
-    <w:p>
-      <w:r>
-        <w:t>Organization(org_id, name, phone, mail, type)</w:t>
-      </w:r>
-    </w:p>
-    <w:p>
-      <w:r>
-        <w:t xml:space="preserve">Step 9 </w:t>
-      </w:r>
-    </w:p>
-    <w:p>
-      <w:r>
-        <w:t>-</w:t>
-      </w:r>
-    </w:p>
-    <w:p/>
-    <w:p>
-      <w:r>
-        <w:t>Iteration 2</w:t>
-      </w:r>
-    </w:p>
-    <w:p>
-      <w:r>
-        <w:t>Step1</w:t>
-      </w:r>
-    </w:p>
-    <w:p>
-      <w:r>
-        <w:t>-</w:t>
-      </w:r>
-    </w:p>
-    <w:p>
-      <w:r>
-        <w:t>Step2</w:t>
-      </w:r>
-    </w:p>
-    <w:p>
-      <w:r>
-        <w:t>-</w:t>
-      </w:r>
-    </w:p>
-    <w:p>
-      <w:r>
-        <w:t>Step 3</w:t>
-      </w:r>
-    </w:p>
-    <w:p>
-      <w:r>
-        <w:t>-</w:t>
-      </w:r>
-    </w:p>
-    <w:p>
-      <w:r>
-        <w:t>Step 4</w:t>
-      </w:r>
-    </w:p>
-    <w:p>
-      <w:r>
-        <w:t>Person(person_id, fname, lname, phone, mail, bday,type, address_id)</w:t>
-      </w:r>
-    </w:p>
-    <w:p>
-      <w:r>
-        <w:t>Teacher(teacher_id, branch,</w:t>
-      </w:r>
-      <w:r>
-        <w:t xml:space="preserve"> </w:t>
-      </w:r>
-      <w:r>
-        <w:t>dept_id)</w:t>
-      </w:r>
-    </w:p>
-    <w:p>
-      <w:r>
-        <w:t>Group(group_id, name, description, member_id)</w:t>
-      </w:r>
-    </w:p>
-    <w:p>
-      <w:r>
-        <w:t>Office(office_id, name, address_id, org_id)</w:t>
-      </w:r>
-    </w:p>
-    <w:p>
-      <w:r>
-        <w:t>Faculty(faculty_id, name, org_id)</w:t>
-      </w:r>
-    </w:p>
-    <w:p>
-      <w:r>
-        <w:t>Step 5</w:t>
-      </w:r>
-    </w:p>
-    <w:p>
-      <w:r>
-        <w:t>Educates_in(start_date, end_date, gpa, grad_</w:t>
-      </w:r>
-      <w:r>
-        <w:t>id,</w:t>
-      </w:r>
-      <w:r>
-        <w:t xml:space="preserve"> person_id)</w:t>
-      </w:r>
-    </w:p>
-    <w:p>
+        <w:t>Person(person_id, fname, lname, phone, mail, bday</w:t>
+      </w:r>
       <w:bookmarkStart w:id="0" w:name="_GoBack"/>
       <w:bookmarkEnd w:id="0"/>
+      <w:r>
+        <w:t>)</w:t>
+      </w:r>
+    </w:p>
+    <w:p>
+      <w:r>
+        <w:t>Teacher(teacher_id, branch)</w:t>
+      </w:r>
+    </w:p>
+    <w:p>
+      <w:r>
+        <w:t>Student(student_id, gpa, grade)</w:t>
+      </w:r>
+    </w:p>
+    <w:p>
+      <w:r>
+        <w:t>Member(member_id, password)</w:t>
+      </w:r>
+    </w:p>
+    <w:p>
+      <w:r>
+        <w:t>Organization(org_id, name, phone, mail, type)</w:t>
+      </w:r>
+    </w:p>
+    <w:p>
+      <w:r>
+        <w:t xml:space="preserve">Step 9 </w:t>
+      </w:r>
+    </w:p>
+    <w:p>
+      <w:r>
+        <w:t>-</w:t>
+      </w:r>
+    </w:p>
+    <w:p/>
+    <w:p>
+      <w:r>
+        <w:t>Iteration 2</w:t>
+      </w:r>
+    </w:p>
+    <w:p>
+      <w:r>
+        <w:t>Step1</w:t>
+      </w:r>
+    </w:p>
+    <w:p>
+      <w:r>
+        <w:t>-</w:t>
+      </w:r>
+    </w:p>
+    <w:p>
+      <w:r>
+        <w:t>Step2</w:t>
+      </w:r>
+    </w:p>
+    <w:p>
+      <w:r>
+        <w:t>-</w:t>
+      </w:r>
+    </w:p>
+    <w:p>
+      <w:r>
+        <w:t>Step 3</w:t>
+      </w:r>
+    </w:p>
+    <w:p>
+      <w:r>
+        <w:t>-</w:t>
+      </w:r>
+    </w:p>
+    <w:p>
+      <w:r>
+        <w:t>Step 4</w:t>
+      </w:r>
+    </w:p>
+    <w:p>
+      <w:r>
+        <w:t>Person(person_id, fname, lname, phone, mail, bday,type, address_id)</w:t>
+      </w:r>
+    </w:p>
+    <w:p>
+      <w:r>
+        <w:t>Teacher(teacher_id, branch,</w:t>
+      </w:r>
+      <w:r>
+        <w:t xml:space="preserve"> </w:t>
+      </w:r>
+      <w:r>
+        <w:t>dept_id)</w:t>
+      </w:r>
+    </w:p>
+    <w:p>
+      <w:r>
+        <w:t>Group(group_id, name, description, member_id)</w:t>
+      </w:r>
+    </w:p>
+    <w:p>
+      <w:r>
+        <w:t>Office(office_id, name, address_id, org_id)</w:t>
+      </w:r>
+    </w:p>
+    <w:p>
+      <w:r>
+        <w:t>Faculty(faculty_id, name, org_id)</w:t>
+      </w:r>
+    </w:p>
+    <w:p>
+      <w:r>
+        <w:t>Step 5</w:t>
+      </w:r>
+    </w:p>
+    <w:p>
+      <w:r>
+        <w:t>Educates_in(start_date, end_date, gpa, grad_</w:t>
+      </w:r>
+      <w:r>
+        <w:t>id,</w:t>
+      </w:r>
+      <w:r>
+        <w:t xml:space="preserve"> person_id)</w:t>
+      </w:r>
+    </w:p>
+    <w:p>
       <w:r>
         <w:t>Messages(from_person_id, to_person_id, title, context,date)</w:t>
       </w:r>

</xml_diff>